<commit_message>
Fixed Group number in proposal
</commit_message>
<xml_diff>
--- a/Project 3 Proposal - Group 1.docx
+++ b/Project 3 Proposal - Group 1.docx
@@ -67,7 +67,7 @@
           <w:sz w:val="36"/>
           <w:szCs w:val="36"/>
         </w:rPr>
-        <w:t>3</w:t>
+        <w:t>1</w:t>
       </w:r>
     </w:p>
     <w:p>
@@ -261,18 +261,8 @@
           <w:sz w:val="28"/>
           <w:szCs w:val="28"/>
         </w:rPr>
-        <w:t xml:space="preserve">Lailah </w:t>
-      </w:r>
-      <w:proofErr w:type="spellStart"/>
-      <w:r>
-        <w:rPr>
-          <w:rFonts w:ascii="Arial" w:hAnsi="Arial" w:cs="Arial"/>
-          <w:sz w:val="28"/>
-          <w:szCs w:val="28"/>
-        </w:rPr>
-        <w:t>Libay</w:t>
-      </w:r>
-      <w:proofErr w:type="spellEnd"/>
+        <w:t>Lailah Libay</w:t>
+      </w:r>
     </w:p>
     <w:p>
       <w:pPr>
@@ -443,14 +433,7 @@
           <w:rFonts w:ascii="Arial" w:eastAsiaTheme="minorHAnsi" w:hAnsi="Arial" w:cs="Arial"/>
           <w:lang w:eastAsia="en-US"/>
         </w:rPr>
-        <w:t>S</w:t>
-      </w:r>
-      <w:r>
-        <w:rPr>
-          <w:rFonts w:ascii="Arial" w:eastAsiaTheme="minorHAnsi" w:hAnsi="Arial" w:cs="Arial"/>
-          <w:lang w:eastAsia="en-US"/>
-        </w:rPr>
-        <w:t>port Enthusiasts looking for more information about the teams and players</w:t>
+        <w:t>Sport Enthusiasts looking for more information about the teams and players</w:t>
       </w:r>
     </w:p>
     <w:p>
@@ -471,21 +454,7 @@
           <w:rFonts w:ascii="Arial" w:eastAsiaTheme="minorHAnsi" w:hAnsi="Arial" w:cs="Arial"/>
           <w:lang w:eastAsia="en-US"/>
         </w:rPr>
-        <w:t xml:space="preserve">Individuals reviewing </w:t>
-      </w:r>
-      <w:r>
-        <w:rPr>
-          <w:rFonts w:ascii="Arial" w:eastAsiaTheme="minorHAnsi" w:hAnsi="Arial" w:cs="Arial"/>
-          <w:lang w:eastAsia="en-US"/>
-        </w:rPr>
-        <w:t>statistics and analysis of the sport</w:t>
-      </w:r>
-      <w:r>
-        <w:rPr>
-          <w:rFonts w:ascii="Arial" w:eastAsiaTheme="minorHAnsi" w:hAnsi="Arial" w:cs="Arial"/>
-          <w:lang w:eastAsia="en-US"/>
-        </w:rPr>
-        <w:t xml:space="preserve"> </w:t>
+        <w:t xml:space="preserve">Individuals reviewing statistics and analysis of the sport </w:t>
       </w:r>
       <w:r>
         <w:rPr>
@@ -552,21 +521,12 @@
           <w:lang w:eastAsia="en-US"/>
         </w:rPr>
       </w:pPr>
-      <w:proofErr w:type="spellStart"/>
-      <w:r>
-        <w:rPr>
-          <w:rFonts w:ascii="Arial" w:eastAsiaTheme="minorHAnsi" w:hAnsi="Arial" w:cs="Arial"/>
-          <w:lang w:eastAsia="en-US"/>
-        </w:rPr>
-        <w:t>SportsReference</w:t>
-      </w:r>
-      <w:proofErr w:type="spellEnd"/>
-      <w:r>
-        <w:rPr>
-          <w:rFonts w:ascii="Arial" w:eastAsiaTheme="minorHAnsi" w:hAnsi="Arial" w:cs="Arial"/>
-          <w:lang w:eastAsia="en-US"/>
-        </w:rPr>
-        <w:t xml:space="preserve"> API</w:t>
+      <w:r>
+        <w:rPr>
+          <w:rFonts w:ascii="Arial" w:eastAsiaTheme="minorHAnsi" w:hAnsi="Arial" w:cs="Arial"/>
+          <w:lang w:eastAsia="en-US"/>
+        </w:rPr>
+        <w:t>SportsReference API</w:t>
       </w:r>
       <w:r>
         <w:rPr>
@@ -645,21 +605,7 @@
           <w:rFonts w:ascii="Arial" w:eastAsiaTheme="minorHAnsi" w:hAnsi="Arial" w:cs="Arial"/>
           <w:lang w:eastAsia="en-US"/>
         </w:rPr>
-        <w:t>ESPN GitHub (</w:t>
-      </w:r>
-      <w:r>
-        <w:rPr>
-          <w:rFonts w:ascii="Arial" w:eastAsiaTheme="minorHAnsi" w:hAnsi="Arial" w:cs="Arial"/>
-          <w:lang w:eastAsia="en-US"/>
-        </w:rPr>
-        <w:t>https://gist.github.com/akeaswaran/b48b02f1c94f873c6655e7129910fc3b#nfl</w:t>
-      </w:r>
-      <w:r>
-        <w:rPr>
-          <w:rFonts w:ascii="Arial" w:eastAsiaTheme="minorHAnsi" w:hAnsi="Arial" w:cs="Arial"/>
-          <w:lang w:eastAsia="en-US"/>
-        </w:rPr>
-        <w:t>)</w:t>
+        <w:t>ESPN GitHub (https://gist.github.com/akeaswaran/b48b02f1c94f873c6655e7129910fc3b#nfl)</w:t>
       </w:r>
     </w:p>
     <w:p>
@@ -834,17 +780,8 @@
           <w:rFonts w:ascii="Arial" w:eastAsiaTheme="minorHAnsi" w:hAnsi="Arial" w:cs="Arial"/>
           <w:lang w:eastAsia="en-US"/>
         </w:rPr>
-        <w:t xml:space="preserve"> </w:t>
-      </w:r>
-      <w:proofErr w:type="spellStart"/>
-      <w:r>
-        <w:rPr>
-          <w:rFonts w:ascii="Arial" w:eastAsiaTheme="minorHAnsi" w:hAnsi="Arial" w:cs="Arial"/>
-          <w:lang w:eastAsia="en-US"/>
-        </w:rPr>
-        <w:t>Dataframe</w:t>
-      </w:r>
-      <w:proofErr w:type="spellEnd"/>
+        <w:t xml:space="preserve"> Dataframe</w:t>
+      </w:r>
       <w:r>
         <w:rPr>
           <w:rFonts w:ascii="Arial" w:eastAsiaTheme="minorHAnsi" w:hAnsi="Arial" w:cs="Arial"/>

</xml_diff>